<commit_message>
This is gonna be big!
</commit_message>
<xml_diff>
--- a/Projects/ClimateChange/Climate Change Notes.docx
+++ b/Projects/ClimateChange/Climate Change Notes.docx
@@ -193,6 +193,30 @@
         </w:rPr>
         <w:t xml:space="preserve">do </w:t>
       </w:r>
+      <w:r>
+        <w:rPr>
+          <w:sz w:val="24"/>
+          <w:szCs w:val="24"/>
+          <w:highlight w:val="red"/>
+        </w:rPr>
+        <w:t>not have</w:t>
+      </w:r>
+      <w:r>
+        <w:rPr>
+          <w:sz w:val="24"/>
+          <w:szCs w:val="24"/>
+          <w:highlight w:val="red"/>
+        </w:rPr>
+        <w:t xml:space="preserve"> nerves</w:t>
+      </w:r>
+      <w:r>
+        <w:rPr>
+          <w:sz w:val="24"/>
+          <w:szCs w:val="24"/>
+          <w:highlight w:val="red"/>
+        </w:rPr>
+        <w:t xml:space="preserve">, they </w:t>
+      </w:r>
       <w:proofErr w:type="gramStart"/>
       <w:r>
         <w:rPr>
@@ -200,31 +224,7 @@
           <w:szCs w:val="24"/>
           <w:highlight w:val="red"/>
         </w:rPr>
-        <w:t>not</w:t>
-      </w:r>
-      <w:r>
-        <w:rPr>
-          <w:sz w:val="24"/>
-          <w:szCs w:val="24"/>
-          <w:highlight w:val="red"/>
-        </w:rPr>
-        <w:t xml:space="preserve"> </w:t>
-      </w:r>
-      <w:r>
-        <w:rPr>
-          <w:sz w:val="24"/>
-          <w:szCs w:val="24"/>
-          <w:highlight w:val="red"/>
-        </w:rPr>
-        <w:t xml:space="preserve"> </w:t>
-      </w:r>
-      <w:r>
-        <w:rPr>
-          <w:sz w:val="24"/>
-          <w:szCs w:val="24"/>
-          <w:highlight w:val="red"/>
-        </w:rPr>
-        <w:t>have</w:t>
+        <w:t>can’t</w:t>
       </w:r>
       <w:proofErr w:type="gramEnd"/>
       <w:r>
@@ -233,15 +233,7 @@
           <w:szCs w:val="24"/>
           <w:highlight w:val="red"/>
         </w:rPr>
-        <w:t xml:space="preserve"> nerves</w:t>
-      </w:r>
-      <w:r>
-        <w:rPr>
-          <w:sz w:val="24"/>
-          <w:szCs w:val="24"/>
-          <w:highlight w:val="red"/>
-        </w:rPr>
-        <w:t>, they can’t move</w:t>
+        <w:t xml:space="preserve"> move</w:t>
       </w:r>
       <w:r>
         <w:rPr>

</xml_diff>

<commit_message>
Wow... that was a lot
</commit_message>
<xml_diff>
--- a/Projects/ClimateChange/Climate Change Notes.docx
+++ b/Projects/ClimateChange/Climate Change Notes.docx
@@ -215,25 +215,7 @@
           <w:szCs w:val="24"/>
           <w:highlight w:val="red"/>
         </w:rPr>
-        <w:t xml:space="preserve">, they </w:t>
-      </w:r>
-      <w:proofErr w:type="gramStart"/>
-      <w:r>
-        <w:rPr>
-          <w:sz w:val="24"/>
-          <w:szCs w:val="24"/>
-          <w:highlight w:val="red"/>
-        </w:rPr>
-        <w:t>can’t</w:t>
-      </w:r>
-      <w:proofErr w:type="gramEnd"/>
-      <w:r>
-        <w:rPr>
-          <w:sz w:val="24"/>
-          <w:szCs w:val="24"/>
-          <w:highlight w:val="red"/>
-        </w:rPr>
-        <w:t xml:space="preserve"> move</w:t>
+        <w:t>, they can’t move</w:t>
       </w:r>
       <w:r>
         <w:rPr>
@@ -438,6 +420,574 @@
           <w:szCs w:val="32"/>
         </w:rPr>
         <w:t>Food web</w:t>
+      </w:r>
+    </w:p>
+    <w:p>
+      <w:pPr>
+        <w:pStyle w:val="ListParagraph"/>
+        <w:numPr>
+          <w:ilvl w:val="0"/>
+          <w:numId w:val="2"/>
+        </w:numPr>
+        <w:rPr>
+          <w:b/>
+          <w:bCs/>
+          <w:sz w:val="32"/>
+          <w:szCs w:val="32"/>
+          <w:highlight w:val="red"/>
+        </w:rPr>
+      </w:pPr>
+      <w:r>
+        <w:rPr>
+          <w:b/>
+          <w:bCs/>
+          <w:sz w:val="32"/>
+          <w:szCs w:val="32"/>
+          <w:highlight w:val="red"/>
+        </w:rPr>
+        <w:t xml:space="preserve">Fish are </w:t>
+      </w:r>
+      <w:r>
+        <w:rPr>
+          <w:b/>
+          <w:bCs/>
+          <w:sz w:val="32"/>
+          <w:szCs w:val="32"/>
+          <w:highlight w:val="red"/>
+        </w:rPr>
+        <w:t>dying</w:t>
+      </w:r>
+      <w:r>
+        <w:rPr>
+          <w:b/>
+          <w:bCs/>
+          <w:sz w:val="32"/>
+          <w:szCs w:val="32"/>
+          <w:highlight w:val="red"/>
+        </w:rPr>
+        <w:t xml:space="preserve"> and </w:t>
+      </w:r>
+      <w:r>
+        <w:rPr>
+          <w:b/>
+          <w:bCs/>
+          <w:sz w:val="32"/>
+          <w:szCs w:val="32"/>
+          <w:highlight w:val="red"/>
+        </w:rPr>
+        <w:t xml:space="preserve">because </w:t>
+      </w:r>
+      <w:r>
+        <w:rPr>
+          <w:b/>
+          <w:bCs/>
+          <w:sz w:val="32"/>
+          <w:szCs w:val="32"/>
+          <w:highlight w:val="red"/>
+        </w:rPr>
+        <w:t xml:space="preserve">there is less </w:t>
+      </w:r>
+      <w:r>
+        <w:rPr>
+          <w:b/>
+          <w:bCs/>
+          <w:sz w:val="32"/>
+          <w:szCs w:val="32"/>
+          <w:highlight w:val="red"/>
+        </w:rPr>
+        <w:t>zooplankto</w:t>
+      </w:r>
+      <w:r>
+        <w:rPr>
+          <w:b/>
+          <w:bCs/>
+          <w:sz w:val="32"/>
+          <w:szCs w:val="32"/>
+          <w:highlight w:val="red"/>
+        </w:rPr>
+        <w:t xml:space="preserve">n. Meaning that Fish </w:t>
+      </w:r>
+      <w:r>
+        <w:rPr>
+          <w:b/>
+          <w:bCs/>
+          <w:sz w:val="32"/>
+          <w:szCs w:val="32"/>
+          <w:highlight w:val="red"/>
+        </w:rPr>
+        <w:t>starving to death and not getting enough nutrients</w:t>
+      </w:r>
+      <w:r>
+        <w:rPr>
+          <w:b/>
+          <w:bCs/>
+          <w:sz w:val="32"/>
+          <w:szCs w:val="32"/>
+          <w:highlight w:val="red"/>
+        </w:rPr>
+        <w:t xml:space="preserve">. Essentially, </w:t>
+      </w:r>
+      <w:r>
+        <w:rPr>
+          <w:b/>
+          <w:bCs/>
+          <w:sz w:val="32"/>
+          <w:szCs w:val="32"/>
+          <w:highlight w:val="red"/>
+        </w:rPr>
+        <w:t xml:space="preserve">Fish are </w:t>
+      </w:r>
+      <w:r>
+        <w:rPr>
+          <w:b/>
+          <w:bCs/>
+          <w:sz w:val="32"/>
+          <w:szCs w:val="32"/>
+          <w:highlight w:val="red"/>
+        </w:rPr>
+        <w:t>being forced to malnutrition</w:t>
+      </w:r>
+      <w:r>
+        <w:rPr>
+          <w:b/>
+          <w:bCs/>
+          <w:sz w:val="32"/>
+          <w:szCs w:val="32"/>
+          <w:highlight w:val="red"/>
+        </w:rPr>
+        <w:t>/death</w:t>
+      </w:r>
+      <w:r>
+        <w:rPr>
+          <w:b/>
+          <w:bCs/>
+          <w:sz w:val="32"/>
+          <w:szCs w:val="32"/>
+          <w:highlight w:val="red"/>
+        </w:rPr>
+        <w:t>.</w:t>
+      </w:r>
+    </w:p>
+    <w:p>
+      <w:pPr>
+        <w:pStyle w:val="ListParagraph"/>
+        <w:numPr>
+          <w:ilvl w:val="0"/>
+          <w:numId w:val="2"/>
+        </w:numPr>
+        <w:rPr>
+          <w:b/>
+          <w:bCs/>
+          <w:sz w:val="32"/>
+          <w:szCs w:val="32"/>
+          <w:highlight w:val="yellow"/>
+        </w:rPr>
+      </w:pPr>
+      <w:r>
+        <w:rPr>
+          <w:b/>
+          <w:bCs/>
+          <w:sz w:val="32"/>
+          <w:szCs w:val="32"/>
+          <w:highlight w:val="yellow"/>
+        </w:rPr>
+        <w:t xml:space="preserve">Also, the Zooplanktons that survive </w:t>
+      </w:r>
+      <w:r>
+        <w:rPr>
+          <w:b/>
+          <w:bCs/>
+          <w:sz w:val="32"/>
+          <w:szCs w:val="32"/>
+          <w:highlight w:val="yellow"/>
+        </w:rPr>
+        <w:t xml:space="preserve">are getting less energy </w:t>
+      </w:r>
+      <w:r>
+        <w:rPr>
+          <w:b/>
+          <w:bCs/>
+          <w:sz w:val="32"/>
+          <w:szCs w:val="32"/>
+          <w:highlight w:val="yellow"/>
+        </w:rPr>
+        <w:t>off</w:t>
+      </w:r>
+      <w:r>
+        <w:rPr>
+          <w:b/>
+          <w:bCs/>
+          <w:sz w:val="32"/>
+          <w:szCs w:val="32"/>
+          <w:highlight w:val="yellow"/>
+        </w:rPr>
+        <w:t xml:space="preserve"> the heat from our</w:t>
+      </w:r>
+      <w:r>
+        <w:rPr>
+          <w:b/>
+          <w:bCs/>
+          <w:sz w:val="32"/>
+          <w:szCs w:val="32"/>
+          <w:highlight w:val="yellow"/>
+        </w:rPr>
+        <w:t xml:space="preserve"> planet. So, if Fish eat Zooplankton</w:t>
+      </w:r>
+      <w:r>
+        <w:rPr>
+          <w:b/>
+          <w:bCs/>
+          <w:sz w:val="32"/>
+          <w:szCs w:val="32"/>
+          <w:highlight w:val="yellow"/>
+        </w:rPr>
+        <w:t>, they will get less energy off it than before.</w:t>
+      </w:r>
+    </w:p>
+    <w:p>
+      <w:pPr>
+        <w:pStyle w:val="ListParagraph"/>
+        <w:numPr>
+          <w:ilvl w:val="0"/>
+          <w:numId w:val="2"/>
+        </w:numPr>
+        <w:rPr>
+          <w:b/>
+          <w:bCs/>
+          <w:sz w:val="32"/>
+          <w:szCs w:val="32"/>
+          <w:highlight w:val="green"/>
+        </w:rPr>
+      </w:pPr>
+      <w:r>
+        <w:rPr>
+          <w:b/>
+          <w:bCs/>
+          <w:sz w:val="32"/>
+          <w:szCs w:val="32"/>
+          <w:highlight w:val="green"/>
+        </w:rPr>
+        <w:t xml:space="preserve">If Climate Change continues, </w:t>
+      </w:r>
+      <w:r>
+        <w:rPr>
+          <w:b/>
+          <w:bCs/>
+          <w:sz w:val="32"/>
+          <w:szCs w:val="32"/>
+          <w:highlight w:val="green"/>
+        </w:rPr>
+        <w:t>sea waters will rise</w:t>
+      </w:r>
+      <w:r>
+        <w:rPr>
+          <w:b/>
+          <w:bCs/>
+          <w:sz w:val="32"/>
+          <w:szCs w:val="32"/>
+          <w:highlight w:val="green"/>
+        </w:rPr>
+        <w:t>. If sea waters rise</w:t>
+      </w:r>
+      <w:r>
+        <w:rPr>
+          <w:b/>
+          <w:bCs/>
+          <w:sz w:val="32"/>
+          <w:szCs w:val="32"/>
+          <w:highlight w:val="green"/>
+        </w:rPr>
+        <w:t>,</w:t>
+      </w:r>
+      <w:r>
+        <w:rPr>
+          <w:b/>
+          <w:bCs/>
+          <w:sz w:val="32"/>
+          <w:szCs w:val="32"/>
+          <w:highlight w:val="green"/>
+        </w:rPr>
+        <w:t xml:space="preserve"> it will mix in with </w:t>
+      </w:r>
+      <w:r>
+        <w:rPr>
+          <w:b/>
+          <w:bCs/>
+          <w:sz w:val="32"/>
+          <w:szCs w:val="32"/>
+          <w:highlight w:val="green"/>
+        </w:rPr>
+        <w:t xml:space="preserve">salt water, making the </w:t>
+      </w:r>
+      <w:r>
+        <w:rPr>
+          <w:b/>
+          <w:bCs/>
+          <w:sz w:val="32"/>
+          <w:szCs w:val="32"/>
+          <w:highlight w:val="green"/>
+        </w:rPr>
+        <w:t>sea animals want to migrate or die.</w:t>
+      </w:r>
+    </w:p>
+    <w:p>
+      <w:pPr>
+        <w:ind w:left="720"/>
+        <w:rPr>
+          <w:b/>
+          <w:bCs/>
+          <w:sz w:val="32"/>
+          <w:szCs w:val="32"/>
+        </w:rPr>
+      </w:pPr>
+      <w:r>
+        <w:rPr>
+          <w:b/>
+          <w:bCs/>
+          <w:sz w:val="32"/>
+          <w:szCs w:val="32"/>
+        </w:rPr>
+        <w:t>Natural Disasters</w:t>
+      </w:r>
+    </w:p>
+    <w:p>
+      <w:pPr>
+        <w:pStyle w:val="ListParagraph"/>
+        <w:numPr>
+          <w:ilvl w:val="0"/>
+          <w:numId w:val="3"/>
+        </w:numPr>
+        <w:rPr>
+          <w:b/>
+          <w:bCs/>
+          <w:sz w:val="32"/>
+          <w:szCs w:val="32"/>
+          <w:highlight w:val="red"/>
+        </w:rPr>
+      </w:pPr>
+      <w:r>
+        <w:rPr>
+          <w:b/>
+          <w:bCs/>
+          <w:sz w:val="32"/>
+          <w:szCs w:val="32"/>
+          <w:highlight w:val="red"/>
+        </w:rPr>
+        <w:t xml:space="preserve">Water vapor will </w:t>
+      </w:r>
+      <w:r>
+        <w:rPr>
+          <w:b/>
+          <w:bCs/>
+          <w:sz w:val="32"/>
+          <w:szCs w:val="32"/>
+          <w:highlight w:val="red"/>
+        </w:rPr>
+        <w:t>increase,</w:t>
+      </w:r>
+      <w:r>
+        <w:rPr>
+          <w:b/>
+          <w:bCs/>
+          <w:sz w:val="32"/>
+          <w:szCs w:val="32"/>
+          <w:highlight w:val="red"/>
+        </w:rPr>
+        <w:t xml:space="preserve"> and storms will be more </w:t>
+      </w:r>
+      <w:r>
+        <w:rPr>
+          <w:b/>
+          <w:bCs/>
+          <w:sz w:val="32"/>
+          <w:szCs w:val="32"/>
+          <w:highlight w:val="red"/>
+        </w:rPr>
+        <w:t>powerful.</w:t>
+      </w:r>
+    </w:p>
+    <w:p>
+      <w:pPr>
+        <w:pStyle w:val="ListParagraph"/>
+        <w:numPr>
+          <w:ilvl w:val="0"/>
+          <w:numId w:val="3"/>
+        </w:numPr>
+        <w:rPr>
+          <w:b/>
+          <w:bCs/>
+          <w:sz w:val="32"/>
+          <w:szCs w:val="32"/>
+          <w:highlight w:val="red"/>
+        </w:rPr>
+      </w:pPr>
+      <w:r>
+        <w:rPr>
+          <w:b/>
+          <w:bCs/>
+          <w:sz w:val="32"/>
+          <w:szCs w:val="32"/>
+          <w:highlight w:val="red"/>
+        </w:rPr>
+        <w:t xml:space="preserve">Drought will occur in places like Africa </w:t>
+      </w:r>
+      <w:r>
+        <w:rPr>
+          <w:b/>
+          <w:bCs/>
+          <w:sz w:val="32"/>
+          <w:szCs w:val="32"/>
+          <w:highlight w:val="red"/>
+        </w:rPr>
+        <w:t>because the heat evaporated the water.</w:t>
+      </w:r>
+    </w:p>
+    <w:p>
+      <w:pPr>
+        <w:pStyle w:val="ListParagraph"/>
+        <w:numPr>
+          <w:ilvl w:val="0"/>
+          <w:numId w:val="3"/>
+        </w:numPr>
+        <w:rPr>
+          <w:b/>
+          <w:bCs/>
+          <w:sz w:val="32"/>
+          <w:szCs w:val="32"/>
+          <w:highlight w:val="yellow"/>
+        </w:rPr>
+      </w:pPr>
+      <w:r>
+        <w:rPr>
+          <w:b/>
+          <w:bCs/>
+          <w:sz w:val="32"/>
+          <w:szCs w:val="32"/>
+          <w:highlight w:val="yellow"/>
+        </w:rPr>
+        <w:lastRenderedPageBreak/>
+        <w:t xml:space="preserve">Warmer </w:t>
+      </w:r>
+      <w:r>
+        <w:rPr>
+          <w:b/>
+          <w:bCs/>
+          <w:sz w:val="32"/>
+          <w:szCs w:val="32"/>
+          <w:highlight w:val="yellow"/>
+        </w:rPr>
+        <w:t>temperatures</w:t>
+      </w:r>
+      <w:r>
+        <w:rPr>
+          <w:b/>
+          <w:bCs/>
+          <w:sz w:val="32"/>
+          <w:szCs w:val="32"/>
+          <w:highlight w:val="yellow"/>
+        </w:rPr>
+        <w:t xml:space="preserve"> are </w:t>
+      </w:r>
+      <w:r>
+        <w:rPr>
+          <w:b/>
+          <w:bCs/>
+          <w:sz w:val="32"/>
+          <w:szCs w:val="32"/>
+          <w:highlight w:val="yellow"/>
+        </w:rPr>
+        <w:t xml:space="preserve">powering hurricanes and if Climate Change continues, </w:t>
+      </w:r>
+      <w:r>
+        <w:rPr>
+          <w:b/>
+          <w:bCs/>
+          <w:sz w:val="32"/>
+          <w:szCs w:val="32"/>
+          <w:highlight w:val="yellow"/>
+        </w:rPr>
+        <w:t xml:space="preserve">hurricane levels 4 and 5 will become more </w:t>
+      </w:r>
+      <w:r>
+        <w:rPr>
+          <w:b/>
+          <w:bCs/>
+          <w:sz w:val="32"/>
+          <w:szCs w:val="32"/>
+          <w:highlight w:val="yellow"/>
+        </w:rPr>
+        <w:t>common.</w:t>
+      </w:r>
+    </w:p>
+    <w:p>
+      <w:pPr>
+        <w:ind w:left="1080"/>
+        <w:rPr>
+          <w:b/>
+          <w:bCs/>
+          <w:sz w:val="32"/>
+          <w:szCs w:val="32"/>
+        </w:rPr>
+      </w:pPr>
+      <w:r>
+        <w:rPr>
+          <w:b/>
+          <w:bCs/>
+          <w:sz w:val="32"/>
+          <w:szCs w:val="32"/>
+        </w:rPr>
+        <w:t>Can we reverse climate change</w:t>
+      </w:r>
+    </w:p>
+    <w:p>
+      <w:pPr>
+        <w:pStyle w:val="ListParagraph"/>
+        <w:numPr>
+          <w:ilvl w:val="0"/>
+          <w:numId w:val="4"/>
+        </w:numPr>
+        <w:rPr>
+          <w:b/>
+          <w:bCs/>
+          <w:sz w:val="32"/>
+          <w:szCs w:val="32"/>
+        </w:rPr>
+      </w:pPr>
+      <w:r>
+        <w:rPr>
+          <w:b/>
+          <w:bCs/>
+          <w:sz w:val="32"/>
+          <w:szCs w:val="32"/>
+        </w:rPr>
+        <w:t xml:space="preserve">Yes we can! Some companies are </w:t>
+      </w:r>
+      <w:r>
+        <w:rPr>
+          <w:b/>
+          <w:bCs/>
+          <w:sz w:val="32"/>
+          <w:szCs w:val="32"/>
+        </w:rPr>
+        <w:t xml:space="preserve">innovating and creating products that transforms our old carbon footprint into renewable energy and most </w:t>
+      </w:r>
+      <w:r>
+        <w:rPr>
+          <w:b/>
+          <w:bCs/>
+          <w:sz w:val="32"/>
+          <w:szCs w:val="32"/>
+        </w:rPr>
+        <w:t xml:space="preserve">companies turned electric. Apple is taking less resources by taking away the headphones and charger brick from their phones and Microsoft is already investing one billion </w:t>
+      </w:r>
+      <w:r>
+        <w:rPr>
+          <w:b/>
+          <w:bCs/>
+          <w:sz w:val="32"/>
+          <w:szCs w:val="32"/>
+        </w:rPr>
+        <w:t>dollars in climate change.</w:t>
       </w:r>
     </w:p>
     <w:sectPr>
@@ -565,8 +1115,356 @@
       </w:rPr>
     </w:lvl>
   </w:abstractNum>
+  <w:abstractNum w:abstractNumId="1" w15:restartNumberingAfterBreak="0">
+    <w:nsid w:val="5E9D766D"/>
+    <w:multiLevelType w:val="hybridMultilevel"/>
+    <w:tmpl w:val="E51890D4"/>
+    <w:lvl w:ilvl="0" w:tplc="04090001">
+      <w:start w:val="1"/>
+      <w:numFmt w:val="bullet"/>
+      <w:lvlText w:val=""/>
+      <w:lvlJc w:val="left"/>
+      <w:pPr>
+        <w:ind w:left="1800" w:hanging="360"/>
+      </w:pPr>
+      <w:rPr>
+        <w:rFonts w:ascii="Symbol" w:hAnsi="Symbol" w:hint="default"/>
+      </w:rPr>
+    </w:lvl>
+    <w:lvl w:ilvl="1" w:tplc="04090003" w:tentative="1">
+      <w:start w:val="1"/>
+      <w:numFmt w:val="bullet"/>
+      <w:lvlText w:val="o"/>
+      <w:lvlJc w:val="left"/>
+      <w:pPr>
+        <w:ind w:left="2520" w:hanging="360"/>
+      </w:pPr>
+      <w:rPr>
+        <w:rFonts w:ascii="Courier New" w:hAnsi="Courier New" w:cs="Courier New" w:hint="default"/>
+      </w:rPr>
+    </w:lvl>
+    <w:lvl w:ilvl="2" w:tplc="04090005" w:tentative="1">
+      <w:start w:val="1"/>
+      <w:numFmt w:val="bullet"/>
+      <w:lvlText w:val=""/>
+      <w:lvlJc w:val="left"/>
+      <w:pPr>
+        <w:ind w:left="3240" w:hanging="360"/>
+      </w:pPr>
+      <w:rPr>
+        <w:rFonts w:ascii="Wingdings" w:hAnsi="Wingdings" w:hint="default"/>
+      </w:rPr>
+    </w:lvl>
+    <w:lvl w:ilvl="3" w:tplc="04090001" w:tentative="1">
+      <w:start w:val="1"/>
+      <w:numFmt w:val="bullet"/>
+      <w:lvlText w:val=""/>
+      <w:lvlJc w:val="left"/>
+      <w:pPr>
+        <w:ind w:left="3960" w:hanging="360"/>
+      </w:pPr>
+      <w:rPr>
+        <w:rFonts w:ascii="Symbol" w:hAnsi="Symbol" w:hint="default"/>
+      </w:rPr>
+    </w:lvl>
+    <w:lvl w:ilvl="4" w:tplc="04090003" w:tentative="1">
+      <w:start w:val="1"/>
+      <w:numFmt w:val="bullet"/>
+      <w:lvlText w:val="o"/>
+      <w:lvlJc w:val="left"/>
+      <w:pPr>
+        <w:ind w:left="4680" w:hanging="360"/>
+      </w:pPr>
+      <w:rPr>
+        <w:rFonts w:ascii="Courier New" w:hAnsi="Courier New" w:cs="Courier New" w:hint="default"/>
+      </w:rPr>
+    </w:lvl>
+    <w:lvl w:ilvl="5" w:tplc="04090005" w:tentative="1">
+      <w:start w:val="1"/>
+      <w:numFmt w:val="bullet"/>
+      <w:lvlText w:val=""/>
+      <w:lvlJc w:val="left"/>
+      <w:pPr>
+        <w:ind w:left="5400" w:hanging="360"/>
+      </w:pPr>
+      <w:rPr>
+        <w:rFonts w:ascii="Wingdings" w:hAnsi="Wingdings" w:hint="default"/>
+      </w:rPr>
+    </w:lvl>
+    <w:lvl w:ilvl="6" w:tplc="04090001" w:tentative="1">
+      <w:start w:val="1"/>
+      <w:numFmt w:val="bullet"/>
+      <w:lvlText w:val=""/>
+      <w:lvlJc w:val="left"/>
+      <w:pPr>
+        <w:ind w:left="6120" w:hanging="360"/>
+      </w:pPr>
+      <w:rPr>
+        <w:rFonts w:ascii="Symbol" w:hAnsi="Symbol" w:hint="default"/>
+      </w:rPr>
+    </w:lvl>
+    <w:lvl w:ilvl="7" w:tplc="04090003" w:tentative="1">
+      <w:start w:val="1"/>
+      <w:numFmt w:val="bullet"/>
+      <w:lvlText w:val="o"/>
+      <w:lvlJc w:val="left"/>
+      <w:pPr>
+        <w:ind w:left="6840" w:hanging="360"/>
+      </w:pPr>
+      <w:rPr>
+        <w:rFonts w:ascii="Courier New" w:hAnsi="Courier New" w:cs="Courier New" w:hint="default"/>
+      </w:rPr>
+    </w:lvl>
+    <w:lvl w:ilvl="8" w:tplc="04090005" w:tentative="1">
+      <w:start w:val="1"/>
+      <w:numFmt w:val="bullet"/>
+      <w:lvlText w:val=""/>
+      <w:lvlJc w:val="left"/>
+      <w:pPr>
+        <w:ind w:left="7560" w:hanging="360"/>
+      </w:pPr>
+      <w:rPr>
+        <w:rFonts w:ascii="Wingdings" w:hAnsi="Wingdings" w:hint="default"/>
+      </w:rPr>
+    </w:lvl>
+  </w:abstractNum>
+  <w:abstractNum w:abstractNumId="2" w15:restartNumberingAfterBreak="0">
+    <w:nsid w:val="65E72DE1"/>
+    <w:multiLevelType w:val="hybridMultilevel"/>
+    <w:tmpl w:val="BED2F67E"/>
+    <w:lvl w:ilvl="0" w:tplc="04090001">
+      <w:start w:val="1"/>
+      <w:numFmt w:val="bullet"/>
+      <w:lvlText w:val=""/>
+      <w:lvlJc w:val="left"/>
+      <w:pPr>
+        <w:ind w:left="1080" w:hanging="360"/>
+      </w:pPr>
+      <w:rPr>
+        <w:rFonts w:ascii="Symbol" w:hAnsi="Symbol" w:hint="default"/>
+      </w:rPr>
+    </w:lvl>
+    <w:lvl w:ilvl="1" w:tplc="04090003" w:tentative="1">
+      <w:start w:val="1"/>
+      <w:numFmt w:val="bullet"/>
+      <w:lvlText w:val="o"/>
+      <w:lvlJc w:val="left"/>
+      <w:pPr>
+        <w:ind w:left="1800" w:hanging="360"/>
+      </w:pPr>
+      <w:rPr>
+        <w:rFonts w:ascii="Courier New" w:hAnsi="Courier New" w:cs="Courier New" w:hint="default"/>
+      </w:rPr>
+    </w:lvl>
+    <w:lvl w:ilvl="2" w:tplc="04090005" w:tentative="1">
+      <w:start w:val="1"/>
+      <w:numFmt w:val="bullet"/>
+      <w:lvlText w:val=""/>
+      <w:lvlJc w:val="left"/>
+      <w:pPr>
+        <w:ind w:left="2520" w:hanging="360"/>
+      </w:pPr>
+      <w:rPr>
+        <w:rFonts w:ascii="Wingdings" w:hAnsi="Wingdings" w:hint="default"/>
+      </w:rPr>
+    </w:lvl>
+    <w:lvl w:ilvl="3" w:tplc="04090001" w:tentative="1">
+      <w:start w:val="1"/>
+      <w:numFmt w:val="bullet"/>
+      <w:lvlText w:val=""/>
+      <w:lvlJc w:val="left"/>
+      <w:pPr>
+        <w:ind w:left="3240" w:hanging="360"/>
+      </w:pPr>
+      <w:rPr>
+        <w:rFonts w:ascii="Symbol" w:hAnsi="Symbol" w:hint="default"/>
+      </w:rPr>
+    </w:lvl>
+    <w:lvl w:ilvl="4" w:tplc="04090003" w:tentative="1">
+      <w:start w:val="1"/>
+      <w:numFmt w:val="bullet"/>
+      <w:lvlText w:val="o"/>
+      <w:lvlJc w:val="left"/>
+      <w:pPr>
+        <w:ind w:left="3960" w:hanging="360"/>
+      </w:pPr>
+      <w:rPr>
+        <w:rFonts w:ascii="Courier New" w:hAnsi="Courier New" w:cs="Courier New" w:hint="default"/>
+      </w:rPr>
+    </w:lvl>
+    <w:lvl w:ilvl="5" w:tplc="04090005" w:tentative="1">
+      <w:start w:val="1"/>
+      <w:numFmt w:val="bullet"/>
+      <w:lvlText w:val=""/>
+      <w:lvlJc w:val="left"/>
+      <w:pPr>
+        <w:ind w:left="4680" w:hanging="360"/>
+      </w:pPr>
+      <w:rPr>
+        <w:rFonts w:ascii="Wingdings" w:hAnsi="Wingdings" w:hint="default"/>
+      </w:rPr>
+    </w:lvl>
+    <w:lvl w:ilvl="6" w:tplc="04090001" w:tentative="1">
+      <w:start w:val="1"/>
+      <w:numFmt w:val="bullet"/>
+      <w:lvlText w:val=""/>
+      <w:lvlJc w:val="left"/>
+      <w:pPr>
+        <w:ind w:left="5400" w:hanging="360"/>
+      </w:pPr>
+      <w:rPr>
+        <w:rFonts w:ascii="Symbol" w:hAnsi="Symbol" w:hint="default"/>
+      </w:rPr>
+    </w:lvl>
+    <w:lvl w:ilvl="7" w:tplc="04090003" w:tentative="1">
+      <w:start w:val="1"/>
+      <w:numFmt w:val="bullet"/>
+      <w:lvlText w:val="o"/>
+      <w:lvlJc w:val="left"/>
+      <w:pPr>
+        <w:ind w:left="6120" w:hanging="360"/>
+      </w:pPr>
+      <w:rPr>
+        <w:rFonts w:ascii="Courier New" w:hAnsi="Courier New" w:cs="Courier New" w:hint="default"/>
+      </w:rPr>
+    </w:lvl>
+    <w:lvl w:ilvl="8" w:tplc="04090005" w:tentative="1">
+      <w:start w:val="1"/>
+      <w:numFmt w:val="bullet"/>
+      <w:lvlText w:val=""/>
+      <w:lvlJc w:val="left"/>
+      <w:pPr>
+        <w:ind w:left="6840" w:hanging="360"/>
+      </w:pPr>
+      <w:rPr>
+        <w:rFonts w:ascii="Wingdings" w:hAnsi="Wingdings" w:hint="default"/>
+      </w:rPr>
+    </w:lvl>
+  </w:abstractNum>
+  <w:abstractNum w:abstractNumId="3" w15:restartNumberingAfterBreak="0">
+    <w:nsid w:val="7D6D046C"/>
+    <w:multiLevelType w:val="hybridMultilevel"/>
+    <w:tmpl w:val="8124C3E2"/>
+    <w:lvl w:ilvl="0" w:tplc="04090001">
+      <w:start w:val="1"/>
+      <w:numFmt w:val="bullet"/>
+      <w:lvlText w:val=""/>
+      <w:lvlJc w:val="left"/>
+      <w:pPr>
+        <w:ind w:left="1440" w:hanging="360"/>
+      </w:pPr>
+      <w:rPr>
+        <w:rFonts w:ascii="Symbol" w:hAnsi="Symbol" w:hint="default"/>
+      </w:rPr>
+    </w:lvl>
+    <w:lvl w:ilvl="1" w:tplc="04090003" w:tentative="1">
+      <w:start w:val="1"/>
+      <w:numFmt w:val="bullet"/>
+      <w:lvlText w:val="o"/>
+      <w:lvlJc w:val="left"/>
+      <w:pPr>
+        <w:ind w:left="2160" w:hanging="360"/>
+      </w:pPr>
+      <w:rPr>
+        <w:rFonts w:ascii="Courier New" w:hAnsi="Courier New" w:cs="Courier New" w:hint="default"/>
+      </w:rPr>
+    </w:lvl>
+    <w:lvl w:ilvl="2" w:tplc="04090005" w:tentative="1">
+      <w:start w:val="1"/>
+      <w:numFmt w:val="bullet"/>
+      <w:lvlText w:val=""/>
+      <w:lvlJc w:val="left"/>
+      <w:pPr>
+        <w:ind w:left="2880" w:hanging="360"/>
+      </w:pPr>
+      <w:rPr>
+        <w:rFonts w:ascii="Wingdings" w:hAnsi="Wingdings" w:hint="default"/>
+      </w:rPr>
+    </w:lvl>
+    <w:lvl w:ilvl="3" w:tplc="04090001" w:tentative="1">
+      <w:start w:val="1"/>
+      <w:numFmt w:val="bullet"/>
+      <w:lvlText w:val=""/>
+      <w:lvlJc w:val="left"/>
+      <w:pPr>
+        <w:ind w:left="3600" w:hanging="360"/>
+      </w:pPr>
+      <w:rPr>
+        <w:rFonts w:ascii="Symbol" w:hAnsi="Symbol" w:hint="default"/>
+      </w:rPr>
+    </w:lvl>
+    <w:lvl w:ilvl="4" w:tplc="04090003" w:tentative="1">
+      <w:start w:val="1"/>
+      <w:numFmt w:val="bullet"/>
+      <w:lvlText w:val="o"/>
+      <w:lvlJc w:val="left"/>
+      <w:pPr>
+        <w:ind w:left="4320" w:hanging="360"/>
+      </w:pPr>
+      <w:rPr>
+        <w:rFonts w:ascii="Courier New" w:hAnsi="Courier New" w:cs="Courier New" w:hint="default"/>
+      </w:rPr>
+    </w:lvl>
+    <w:lvl w:ilvl="5" w:tplc="04090005" w:tentative="1">
+      <w:start w:val="1"/>
+      <w:numFmt w:val="bullet"/>
+      <w:lvlText w:val=""/>
+      <w:lvlJc w:val="left"/>
+      <w:pPr>
+        <w:ind w:left="5040" w:hanging="360"/>
+      </w:pPr>
+      <w:rPr>
+        <w:rFonts w:ascii="Wingdings" w:hAnsi="Wingdings" w:hint="default"/>
+      </w:rPr>
+    </w:lvl>
+    <w:lvl w:ilvl="6" w:tplc="04090001" w:tentative="1">
+      <w:start w:val="1"/>
+      <w:numFmt w:val="bullet"/>
+      <w:lvlText w:val=""/>
+      <w:lvlJc w:val="left"/>
+      <w:pPr>
+        <w:ind w:left="5760" w:hanging="360"/>
+      </w:pPr>
+      <w:rPr>
+        <w:rFonts w:ascii="Symbol" w:hAnsi="Symbol" w:hint="default"/>
+      </w:rPr>
+    </w:lvl>
+    <w:lvl w:ilvl="7" w:tplc="04090003" w:tentative="1">
+      <w:start w:val="1"/>
+      <w:numFmt w:val="bullet"/>
+      <w:lvlText w:val="o"/>
+      <w:lvlJc w:val="left"/>
+      <w:pPr>
+        <w:ind w:left="6480" w:hanging="360"/>
+      </w:pPr>
+      <w:rPr>
+        <w:rFonts w:ascii="Courier New" w:hAnsi="Courier New" w:cs="Courier New" w:hint="default"/>
+      </w:rPr>
+    </w:lvl>
+    <w:lvl w:ilvl="8" w:tplc="04090005" w:tentative="1">
+      <w:start w:val="1"/>
+      <w:numFmt w:val="bullet"/>
+      <w:lvlText w:val=""/>
+      <w:lvlJc w:val="left"/>
+      <w:pPr>
+        <w:ind w:left="7200" w:hanging="360"/>
+      </w:pPr>
+      <w:rPr>
+        <w:rFonts w:ascii="Wingdings" w:hAnsi="Wingdings" w:hint="default"/>
+      </w:rPr>
+    </w:lvl>
+  </w:abstractNum>
   <w:num w:numId="1">
     <w:abstractNumId w:val="0"/>
+  </w:num>
+  <w:num w:numId="2">
+    <w:abstractNumId w:val="2"/>
+  </w:num>
+  <w:num w:numId="3">
+    <w:abstractNumId w:val="3"/>
+  </w:num>
+  <w:num w:numId="4">
+    <w:abstractNumId w:val="1"/>
   </w:num>
 </w:numbering>
 </file>

</xml_diff>